<commit_message>
collision detection working for solid; game over not working as intended
</commit_message>
<xml_diff>
--- a/documents/Checklist of completed functionality.docx
+++ b/documents/Checklist of completed functionality.docx
@@ -338,11 +338,7 @@
             <w:tcW w:w="551" w:type="dxa"/>
             <w:vAlign w:val="center"/>
           </w:tcPr>
-          <w:p>
-            <w:r>
-              <w:t>y</w:t>
-            </w:r>
-          </w:p>
+          <w:p/>
         </w:tc>
         <w:tc>
           <w:tcPr>

</xml_diff>